<commit_message>
Hoàn thành sơ đồ luồng dữ liệu, thêm cách trường trong DB và bỏ thi đấu Châu lục HuyNP
</commit_message>
<xml_diff>
--- a/ projectquanlybongdavodichquocgia/Document/Sơ đồ luồng dữ liệu.docx
+++ b/ projectquanlybongdavodichquocgia/Document/Sơ đồ luồng dữ liệu.docx
@@ -13,6 +13,7 @@
           <w:lang w:val="en-US"/>
         </w:rPr>
       </w:pPr>
+      <w:bookmarkStart w:id="0" w:name="_GoBack"/>
     </w:p>
     <w:p>
       <w:pPr>
@@ -110,7 +111,16 @@
           <w:szCs w:val="28"/>
           <w:lang w:val="en-US"/>
         </w:rPr>
-        <w:t>i bóng : Tên đội, sân nhà</w:t>
+        <w:t xml:space="preserve">i bóng : </w:t>
+      </w:r>
+      <w:r>
+        <w:rPr>
+          <w:rFonts w:asciiTheme="majorHAnsi" w:hAnsiTheme="majorHAnsi" w:cstheme="majorHAnsi"/>
+          <w:sz w:val="28"/>
+          <w:szCs w:val="28"/>
+          <w:lang w:val="en-US"/>
+        </w:rPr>
+        <w:t>Chủ tịch đội bóng, tên đội, logo đội bóng, ngày thành lập, màu áo sân nhà, sân nhà, sức chứa sân nhà, vốn điều lệ, địa chỉ, hạng.</w:t>
       </w:r>
     </w:p>
     <w:p>
@@ -1168,7 +1178,16 @@
           <w:szCs w:val="28"/>
           <w:lang w:val="en-US"/>
         </w:rPr>
-        <w:t>: Tên cầu thủ, ngày sinh, loại  cầu thủ, ghi chú.</w:t>
+        <w:t xml:space="preserve">: </w:t>
+      </w:r>
+      <w:r>
+        <w:rPr>
+          <w:rFonts w:asciiTheme="majorHAnsi" w:hAnsiTheme="majorHAnsi" w:cstheme="majorHAnsi"/>
+          <w:sz w:val="28"/>
+          <w:szCs w:val="28"/>
+          <w:lang w:val="en-US"/>
+        </w:rPr>
+        <w:t>Tên cầu thủ, số áo, vị trí, nơi inh, ngày sinh, mã loại cầu thủ, chiều cao, quốc tịch, cân nặng, ghi chú về cầu thủ, mã hồ sơ đội bóng.</w:t>
       </w:r>
     </w:p>
     <w:p>
@@ -1228,6 +1247,7 @@
           <w:szCs w:val="28"/>
           <w:lang w:val="en-US"/>
         </w:rPr>
+        <w:lastRenderedPageBreak/>
         <w:t>D</w:t>
       </w:r>
       <w:r>
@@ -1522,7 +1542,6 @@
           <w:szCs w:val="28"/>
           <w:lang w:eastAsia="vi-VN"/>
         </w:rPr>
-        <w:lastRenderedPageBreak/>
         <w:drawing>
           <wp:inline distT="0" distB="0" distL="0" distR="0" wp14:anchorId="3C55F6A0" wp14:editId="48E32D2B">
             <wp:extent cx="2172003" cy="3886743"/>
@@ -2008,7 +2027,16 @@
           <w:szCs w:val="28"/>
           <w:lang w:val="en-US"/>
         </w:rPr>
-        <w:t>: Nhập thông tin: Đội 1, Đội 2, Thời gian và Sân.</w:t>
+        <w:t>: Nhập thông tin:</w:t>
+      </w:r>
+      <w:r>
+        <w:rPr>
+          <w:rFonts w:asciiTheme="majorHAnsi" w:hAnsiTheme="majorHAnsi" w:cstheme="majorHAnsi"/>
+          <w:sz w:val="28"/>
+          <w:szCs w:val="28"/>
+          <w:lang w:val="en-US"/>
+        </w:rPr>
+        <w:t xml:space="preserve"> Mã hồ sơ động bóng 1, mã hồ sơ đội bóng 2, ngày giờ thi đấu, sân vận động, tỉ số, mã vòng đầu.</w:t>
       </w:r>
     </w:p>
     <w:p>
@@ -2700,16 +2728,16 @@
           <w:szCs w:val="28"/>
           <w:lang w:val="en-US"/>
         </w:rPr>
-        <w:t xml:space="preserve">Nhập kết quả chi tiết trận đấu: </w:t>
-      </w:r>
-      <w:r>
-        <w:rPr>
-          <w:rFonts w:asciiTheme="majorHAnsi" w:hAnsiTheme="majorHAnsi" w:cstheme="majorHAnsi"/>
-          <w:sz w:val="28"/>
-          <w:szCs w:val="28"/>
-          <w:lang w:val="en-US"/>
-        </w:rPr>
-        <w:t>Đội 1, Đội 2</w:t>
+        <w:t>Nhập kết quả chi tiết trận đấ</w:t>
+      </w:r>
+      <w:r>
+        <w:rPr>
+          <w:rFonts w:asciiTheme="majorHAnsi" w:hAnsiTheme="majorHAnsi" w:cstheme="majorHAnsi"/>
+          <w:sz w:val="28"/>
+          <w:szCs w:val="28"/>
+          <w:lang w:val="en-US"/>
+        </w:rPr>
+        <w:t>u: Mã đội bóng 1, mã đội bóng 2, mã trận, ngày giờ diễn ra trận đấu, mã vòng đấu, tỉ số trận đấu.</w:t>
       </w:r>
     </w:p>
     <w:p>
@@ -4164,7 +4192,16 @@
           <w:szCs w:val="28"/>
           <w:lang w:val="en-US"/>
         </w:rPr>
-        <w:t>Nhập thông tin về tỷ số trận đấu.</w:t>
+        <w:t>Nhập thông tin về</w:t>
+      </w:r>
+      <w:r>
+        <w:rPr>
+          <w:rFonts w:asciiTheme="majorHAnsi" w:hAnsiTheme="majorHAnsi" w:cstheme="majorHAnsi"/>
+          <w:sz w:val="28"/>
+          <w:szCs w:val="28"/>
+          <w:lang w:val="en-US"/>
+        </w:rPr>
+        <w:t xml:space="preserve"> mã vòng đấu, ngày giờ diễn ra vòng đấu.</w:t>
       </w:r>
     </w:p>
     <w:p>
@@ -6241,7 +6278,27 @@
           <w:szCs w:val="28"/>
           <w:lang w:val="en-US"/>
         </w:rPr>
-        <w:t xml:space="preserve"> Lập danh sách đội tham dự cúp quốc gia.</w:t>
+        <w:t xml:space="preserve"> Lập danh sách đội tham dự</w:t>
+      </w:r>
+      <w:r>
+        <w:rPr>
+          <w:rFonts w:asciiTheme="majorHAnsi" w:hAnsiTheme="majorHAnsi" w:cstheme="majorHAnsi"/>
+          <w:b/>
+          <w:sz w:val="28"/>
+          <w:szCs w:val="28"/>
+          <w:lang w:val="en-US"/>
+        </w:rPr>
+        <w:t xml:space="preserve"> thi đấu</w:t>
+      </w:r>
+      <w:r>
+        <w:rPr>
+          <w:rFonts w:asciiTheme="majorHAnsi" w:hAnsiTheme="majorHAnsi" w:cstheme="majorHAnsi"/>
+          <w:b/>
+          <w:sz w:val="28"/>
+          <w:szCs w:val="28"/>
+          <w:lang w:val="en-US"/>
+        </w:rPr>
+        <w:t>.</w:t>
       </w:r>
     </w:p>
     <w:p>
@@ -6562,8 +6619,20 @@
           <w:lang w:val="en-US"/>
         </w:rPr>
       </w:pPr>
-      <w:bookmarkStart w:id="0" w:name="_GoBack"/>
-      <w:bookmarkEnd w:id="0"/>
+    </w:p>
+    <w:bookmarkEnd w:id="0"/>
+    <w:p>
+      <w:pPr>
+        <w:pStyle w:val="ListParagraph"/>
+        <w:spacing w:after="0"/>
+        <w:ind w:left="426"/>
+        <w:rPr>
+          <w:rFonts w:asciiTheme="majorHAnsi" w:hAnsiTheme="majorHAnsi" w:cstheme="majorHAnsi"/>
+          <w:sz w:val="28"/>
+          <w:szCs w:val="28"/>
+          <w:lang w:val="en-US"/>
+        </w:rPr>
+      </w:pPr>
     </w:p>
     <w:sectPr>
       <w:pgSz w:w="11906" w:h="16838"/>
@@ -7696,7 +7765,7 @@
 </file>
 
 <file path=customXml/itemProps1.xml><?xml version="1.0" encoding="utf-8"?>
-<ds:datastoreItem xmlns:ds="http://schemas.openxmlformats.org/officeDocument/2006/customXml" ds:itemID="{8F9C3A5D-68C0-4ADA-B8B9-752FED4165A7}">
+<ds:datastoreItem xmlns:ds="http://schemas.openxmlformats.org/officeDocument/2006/customXml" ds:itemID="{AADB2C42-98A3-468C-A234-0F8952567A60}">
   <ds:schemaRefs>
     <ds:schemaRef ds:uri="http://schemas.openxmlformats.org/officeDocument/2006/bibliography"/>
   </ds:schemaRefs>

</xml_diff>